<commit_message>
sua file git va add file asp.net core
</commit_message>
<xml_diff>
--- a/git.docx
+++ b/git.docx
@@ -378,7 +378,25 @@
         <w:rPr>
           <w:rFonts w:cstheme="minorHAnsi"/>
         </w:rPr>
-        <w:t>+ git log –stat : xem lịch sử commit, bao gồm các file đã commit</w:t>
+        <w:t xml:space="preserve">+ git log </w:t>
+      </w:r>
+      <w:r>
+        <w:rPr>
+          <w:rFonts w:cstheme="minorHAnsi"/>
+        </w:rPr>
+        <w:t>--</w:t>
+      </w:r>
+      <w:r>
+        <w:rPr>
+          <w:rFonts w:cstheme="minorHAnsi"/>
+        </w:rPr>
+        <w:t>stat : xem lịch sử commit, bao gồm các file đã commit</w:t>
+      </w:r>
+      <w:r>
+        <w:rPr>
+          <w:rFonts w:cstheme="minorHAnsi"/>
+        </w:rPr>
+        <w:t>, sau đó nhấn Q</w:t>
       </w:r>
     </w:p>
     <w:p>
@@ -616,7 +634,595 @@
         <w:rPr>
           <w:rFonts w:cstheme="minorHAnsi"/>
         </w:rPr>
-        <w:t xml:space="preserve">+ git fetch phongT : cập nhật dữ liệu mới từ remote về local, chứ không merge </w:t>
+        <w:t>+ git fetch phongT : cập nhật dữ liệu mới từ remote về local, chứ không merge</w:t>
+      </w:r>
+    </w:p>
+    <w:p>
+      <w:pPr>
+        <w:pStyle w:val="ListParagraph"/>
+        <w:rPr>
+          <w:rFonts w:cstheme="minorHAnsi"/>
+        </w:rPr>
+      </w:pPr>
+      <w:r>
+        <w:rPr>
+          <w:rFonts w:cstheme="minorHAnsi"/>
+        </w:rPr>
+        <w:lastRenderedPageBreak/>
+        <w:t xml:space="preserve">+ git push testP main: đẩy dữ liệu lên server, testP là </w:t>
+      </w:r>
+      <w:r>
+        <w:rPr>
+          <w:rFonts w:cstheme="minorHAnsi"/>
+        </w:rPr>
+        <w:t>local</w:t>
+      </w:r>
+      <w:r>
+        <w:rPr>
+          <w:rFonts w:cstheme="minorHAnsi"/>
+        </w:rPr>
+        <w:t>, main là bên server</w:t>
+      </w:r>
+      <w:r>
+        <w:rPr>
+          <w:rFonts w:cstheme="minorHAnsi"/>
+        </w:rPr>
+        <w:t>, hiện tại chỉ có 1 branch</w:t>
+      </w:r>
+    </w:p>
+    <w:p>
+      <w:pPr>
+        <w:pStyle w:val="ListParagraph"/>
+        <w:rPr>
+          <w:rFonts w:cstheme="minorHAnsi"/>
+        </w:rPr>
+      </w:pPr>
+      <w:r>
+        <w:rPr>
+          <w:rFonts w:cstheme="minorHAnsi"/>
+        </w:rPr>
+        <w:t>+ git pull phongT main: lấy dữ liệu từ server về, phongT là local, main là server, nếu từ ban đầu đã clone về thì dùng: git pull testP, không cần chỉ ra branch main</w:t>
+      </w:r>
+    </w:p>
+    <w:p>
+      <w:pPr>
+        <w:pStyle w:val="ListParagraph"/>
+        <w:rPr>
+          <w:rFonts w:cstheme="minorHAnsi"/>
+        </w:rPr>
+      </w:pPr>
+      <w:r>
+        <w:rPr>
+          <w:rFonts w:cstheme="minorHAnsi"/>
+        </w:rPr>
+        <w:t>+ khi không thể push được: vì local là branch master, server là branch main, cần : checkout -b main : để đổi tên branch sang main, sau đó mới push</w:t>
+      </w:r>
+    </w:p>
+    <w:p>
+      <w:pPr>
+        <w:pStyle w:val="ListParagraph"/>
+        <w:rPr>
+          <w:rFonts w:cstheme="minorHAnsi"/>
+        </w:rPr>
+      </w:pPr>
+      <w:r>
+        <w:rPr>
+          <w:rFonts w:cstheme="minorHAnsi"/>
+        </w:rPr>
+        <w:t>+ git remote show phongT : xem thông tin về repo server</w:t>
+      </w:r>
+    </w:p>
+    <w:p>
+      <w:pPr>
+        <w:pStyle w:val="ListParagraph"/>
+        <w:rPr>
+          <w:rFonts w:cstheme="minorHAnsi"/>
+        </w:rPr>
+      </w:pPr>
+      <w:r>
+        <w:rPr>
+          <w:rFonts w:cstheme="minorHAnsi"/>
+        </w:rPr>
+        <w:t>+ git remote rename origin Ptest : đổi tên remote origin thành Ptest</w:t>
+      </w:r>
+    </w:p>
+    <w:p>
+      <w:pPr>
+        <w:pStyle w:val="ListParagraph"/>
+        <w:rPr>
+          <w:rFonts w:cstheme="minorHAnsi"/>
+        </w:rPr>
+      </w:pPr>
+      <w:r>
+        <w:rPr>
+          <w:rFonts w:cstheme="minorHAnsi"/>
+        </w:rPr>
+        <w:t xml:space="preserve">+ </w:t>
+      </w:r>
+      <w:r>
+        <w:rPr>
+          <w:rFonts w:cstheme="minorHAnsi"/>
+        </w:rPr>
+        <w:t>git remote rm testP : bỏ đi remote testP</w:t>
+      </w:r>
+    </w:p>
+    <w:p>
+      <w:pPr>
+        <w:pStyle w:val="ListParagraph"/>
+        <w:numPr>
+          <w:ilvl w:val="0"/>
+          <w:numId w:val="1"/>
+        </w:numPr>
+        <w:rPr>
+          <w:rFonts w:cstheme="minorHAnsi"/>
+        </w:rPr>
+      </w:pPr>
+      <w:r>
+        <w:rPr>
+          <w:rFonts w:cstheme="minorHAnsi"/>
+        </w:rPr>
+        <w:t>Tagging</w:t>
+      </w:r>
+      <w:r>
+        <w:rPr>
+          <w:rFonts w:cstheme="minorHAnsi"/>
+        </w:rPr>
+        <w:t xml:space="preserve"> : đánh dấu 1 commit bằng 1 tên nào dễ nhớ, để dễ tìm kiếm sau này</w:t>
+      </w:r>
+    </w:p>
+    <w:p>
+      <w:pPr>
+        <w:pStyle w:val="ListParagraph"/>
+        <w:rPr>
+          <w:rFonts w:cstheme="minorHAnsi"/>
+        </w:rPr>
+      </w:pPr>
+      <w:r>
+        <w:rPr>
+          <w:rFonts w:cstheme="minorHAnsi"/>
+        </w:rPr>
+        <w:t xml:space="preserve">+ </w:t>
+      </w:r>
+      <w:r>
+        <w:rPr>
+          <w:rFonts w:cstheme="minorHAnsi"/>
+        </w:rPr>
+        <w:t>(tạm bỏ qua, coi sau)</w:t>
+      </w:r>
+    </w:p>
+    <w:p>
+      <w:pPr>
+        <w:pStyle w:val="ListParagraph"/>
+        <w:numPr>
+          <w:ilvl w:val="0"/>
+          <w:numId w:val="1"/>
+        </w:numPr>
+        <w:rPr>
+          <w:rFonts w:cstheme="minorHAnsi"/>
+        </w:rPr>
+      </w:pPr>
+      <w:r>
+        <w:rPr>
+          <w:rFonts w:cstheme="minorHAnsi"/>
+        </w:rPr>
+        <w:t>Tạo alias cho các lệnh(tạm bỏ qua)</w:t>
+      </w:r>
+    </w:p>
+    <w:p>
+      <w:pPr>
+        <w:pStyle w:val="ListParagraph"/>
+        <w:numPr>
+          <w:ilvl w:val="0"/>
+          <w:numId w:val="1"/>
+        </w:numPr>
+        <w:rPr>
+          <w:rFonts w:cstheme="minorHAnsi"/>
+        </w:rPr>
+      </w:pPr>
+      <w:r>
+        <w:rPr>
+          <w:rFonts w:cstheme="minorHAnsi"/>
+        </w:rPr>
+        <w:t>Branches</w:t>
+      </w:r>
+    </w:p>
+    <w:p>
+      <w:pPr>
+        <w:pStyle w:val="ListParagraph"/>
+        <w:rPr>
+          <w:rFonts w:cstheme="minorHAnsi"/>
+        </w:rPr>
+      </w:pPr>
+      <w:r>
+        <w:rPr>
+          <w:rFonts w:cstheme="minorHAnsi"/>
+        </w:rPr>
+        <w:t xml:space="preserve">+ </w:t>
+      </w:r>
+      <w:r>
+        <w:rPr>
+          <w:rFonts w:cstheme="minorHAnsi"/>
+        </w:rPr>
+        <w:t>mỗi lần commit, git sẽ lưu lại snapshot</w:t>
+      </w:r>
+    </w:p>
+    <w:p>
+      <w:pPr>
+        <w:pStyle w:val="ListParagraph"/>
+        <w:rPr>
+          <w:rFonts w:cstheme="minorHAnsi"/>
+        </w:rPr>
+      </w:pPr>
+      <w:r>
+        <w:rPr>
+          <w:rFonts w:cstheme="minorHAnsi"/>
+        </w:rPr>
+        <w:t>+ git branch: liệt kê danh sách các branch</w:t>
+      </w:r>
+    </w:p>
+    <w:p>
+      <w:pPr>
+        <w:pStyle w:val="ListParagraph"/>
+        <w:rPr>
+          <w:rFonts w:cstheme="minorHAnsi"/>
+        </w:rPr>
+      </w:pPr>
+      <w:r>
+        <w:rPr>
+          <w:rFonts w:cstheme="minorHAnsi"/>
+        </w:rPr>
+        <w:t>+ git branch phong: tạo nhánh có tên phong</w:t>
+      </w:r>
+    </w:p>
+    <w:p>
+      <w:pPr>
+        <w:pStyle w:val="ListParagraph"/>
+        <w:rPr>
+          <w:rFonts w:cstheme="minorHAnsi"/>
+        </w:rPr>
+      </w:pPr>
+      <w:r>
+        <w:rPr>
+          <w:rFonts w:cstheme="minorHAnsi"/>
+        </w:rPr>
+        <w:t>+ các nhánh tạo như vậy sẽ base trên commit cuối cùng của main</w:t>
+      </w:r>
+    </w:p>
+    <w:p>
+      <w:pPr>
+        <w:pStyle w:val="ListParagraph"/>
+        <w:rPr>
+          <w:rFonts w:cstheme="minorHAnsi"/>
+        </w:rPr>
+      </w:pPr>
+      <w:r>
+        <w:rPr>
+          <w:rFonts w:cstheme="minorHAnsi"/>
+        </w:rPr>
+        <w:t>+ log - -oneline - -decorate: xem lịch sử các nhánh</w:t>
+      </w:r>
+      <w:r>
+        <w:rPr>
+          <w:rFonts w:cstheme="minorHAnsi"/>
+        </w:rPr>
+        <w:t>, xem HEAD trỏ vào đâu</w:t>
+      </w:r>
+    </w:p>
+    <w:p>
+      <w:pPr>
+        <w:pStyle w:val="ListParagraph"/>
+        <w:rPr>
+          <w:rFonts w:cstheme="minorHAnsi"/>
+        </w:rPr>
+      </w:pPr>
+      <w:r>
+        <w:rPr>
+          <w:rFonts w:cstheme="minorHAnsi"/>
+        </w:rPr>
+        <w:t>+ git checkout phong: chuyển con trỏ head sang nhánh phong</w:t>
+      </w:r>
+    </w:p>
+    <w:p>
+      <w:pPr>
+        <w:pStyle w:val="ListParagraph"/>
+        <w:numPr>
+          <w:ilvl w:val="0"/>
+          <w:numId w:val="1"/>
+        </w:numPr>
+        <w:rPr>
+          <w:rFonts w:cstheme="minorHAnsi"/>
+          <w:b/>
+          <w:bCs/>
+        </w:rPr>
+      </w:pPr>
+      <w:r>
+        <w:rPr>
+          <w:rFonts w:cstheme="minorHAnsi"/>
+          <w:b/>
+          <w:bCs/>
+        </w:rPr>
+        <w:t>Sau khi commit trong vs, cần push dữ liệu mới đưa lên server</w:t>
+      </w:r>
+    </w:p>
+    <w:p>
+      <w:pPr>
+        <w:pStyle w:val="ListParagraph"/>
+        <w:numPr>
+          <w:ilvl w:val="0"/>
+          <w:numId w:val="1"/>
+        </w:numPr>
+        <w:rPr>
+          <w:rFonts w:cstheme="minorHAnsi"/>
+          <w:b/>
+          <w:bCs/>
+        </w:rPr>
+      </w:pPr>
+      <w:r>
+        <w:rPr>
+          <w:rFonts w:cstheme="minorHAnsi"/>
+        </w:rPr>
+        <w:t>Phân</w:t>
+      </w:r>
+      <w:r>
+        <w:rPr>
+          <w:rFonts w:cstheme="minorHAnsi"/>
+        </w:rPr>
+        <w:t xml:space="preserve"> nhánh và merge nhánh trong git</w:t>
+      </w:r>
+    </w:p>
+    <w:p>
+      <w:pPr>
+        <w:pStyle w:val="ListParagraph"/>
+        <w:rPr>
+          <w:rFonts w:cstheme="minorHAnsi"/>
+        </w:rPr>
+      </w:pPr>
+      <w:r>
+        <w:rPr>
+          <w:rFonts w:cstheme="minorHAnsi"/>
+        </w:rPr>
+        <w:t xml:space="preserve">+ </w:t>
+      </w:r>
+      <w:r>
+        <w:rPr>
+          <w:rFonts w:cstheme="minorHAnsi"/>
+        </w:rPr>
+        <w:t>git checkout main: chuyển sang nhánh main, từ nhánh main, thực hiện: git merge issue: merge nội dung từ nhánh issue sang nhánh main</w:t>
+      </w:r>
+    </w:p>
+    <w:p>
+      <w:pPr>
+        <w:pStyle w:val="ListParagraph"/>
+        <w:rPr>
+          <w:rFonts w:cstheme="minorHAnsi"/>
+        </w:rPr>
+      </w:pPr>
+      <w:r>
+        <w:rPr>
+          <w:rFonts w:cstheme="minorHAnsi"/>
+        </w:rPr>
+        <w:t xml:space="preserve">+ khi gõ lệnh </w:t>
+      </w:r>
+      <w:r>
+        <w:rPr>
+          <w:rFonts w:ascii="Lucida Console" w:hAnsi="Lucida Console" w:cs="Lucida Console"/>
+          <w:sz w:val="18"/>
+          <w:szCs w:val="18"/>
+        </w:rPr>
+        <w:t xml:space="preserve">git push phongT, </w:t>
+      </w:r>
+      <w:r>
+        <w:rPr>
+          <w:rFonts w:cstheme="minorHAnsi"/>
+        </w:rPr>
+        <w:t>gặp lỗi</w:t>
+      </w:r>
+      <w:r>
+        <w:rPr>
+          <w:rFonts w:cstheme="minorHAnsi"/>
+        </w:rPr>
+        <w:t xml:space="preserve"> : </w:t>
+      </w:r>
+    </w:p>
+    <w:p>
+      <w:pPr>
+        <w:autoSpaceDE w:val="0"/>
+        <w:autoSpaceDN w:val="0"/>
+        <w:adjustRightInd w:val="0"/>
+        <w:spacing w:after="0" w:line="240" w:lineRule="auto"/>
+        <w:rPr>
+          <w:rFonts w:ascii="Lucida Console" w:hAnsi="Lucida Console" w:cs="Lucida Console"/>
+          <w:sz w:val="18"/>
+          <w:szCs w:val="18"/>
+        </w:rPr>
+      </w:pPr>
+      <w:r>
+        <w:rPr>
+          <w:rFonts w:ascii="Lucida Console" w:hAnsi="Lucida Console" w:cs="Lucida Console"/>
+          <w:sz w:val="18"/>
+          <w:szCs w:val="18"/>
+        </w:rPr>
+        <w:t xml:space="preserve">       fatal: The current branch main has no upstream branch.</w:t>
+      </w:r>
+    </w:p>
+    <w:p>
+      <w:pPr>
+        <w:pStyle w:val="ListParagraph"/>
+        <w:rPr>
+          <w:rFonts w:ascii="Lucida Console" w:hAnsi="Lucida Console" w:cs="Lucida Console"/>
+          <w:sz w:val="18"/>
+          <w:szCs w:val="18"/>
+        </w:rPr>
+      </w:pPr>
+      <w:r>
+        <w:rPr>
+          <w:rFonts w:ascii="Lucida Console" w:hAnsi="Lucida Console" w:cs="Lucida Console"/>
+          <w:sz w:val="18"/>
+          <w:szCs w:val="18"/>
+        </w:rPr>
+        <w:t>To push the current branch and set the remote as upstream</w:t>
+      </w:r>
+    </w:p>
+    <w:p>
+      <w:pPr>
+        <w:pStyle w:val="ListParagraph"/>
+        <w:rPr>
+          <w:rFonts w:cstheme="minorHAnsi"/>
+        </w:rPr>
+      </w:pPr>
+      <w:r>
+        <w:rPr>
+          <w:rFonts w:ascii="Lucida Console" w:hAnsi="Lucida Console" w:cs="Lucida Console"/>
+          <w:sz w:val="18"/>
+          <w:szCs w:val="18"/>
+        </w:rPr>
+        <w:t xml:space="preserve">Thì </w:t>
+      </w:r>
+      <w:r>
+        <w:rPr>
+          <w:rFonts w:cstheme="minorHAnsi"/>
+        </w:rPr>
+        <w:t xml:space="preserve">thực hiện lệnh </w:t>
+      </w:r>
+    </w:p>
+    <w:p>
+      <w:pPr>
+        <w:pStyle w:val="ListParagraph"/>
+        <w:rPr>
+          <w:rFonts w:cstheme="minorHAnsi"/>
+        </w:rPr>
+      </w:pPr>
+      <w:r>
+        <w:rPr>
+          <w:rFonts w:cstheme="minorHAnsi"/>
+          <w:b/>
+          <w:bCs/>
+        </w:rPr>
+        <w:t>Git push - -set-upstream phongT main</w:t>
+      </w:r>
+      <w:r>
+        <w:rPr>
+          <w:rFonts w:cstheme="minorHAnsi"/>
+        </w:rPr>
+        <w:t xml:space="preserve"> để kết nối branch main của local và main của server, </w:t>
+      </w:r>
+    </w:p>
+    <w:p>
+      <w:pPr>
+        <w:pStyle w:val="ListParagraph"/>
+        <w:rPr>
+          <w:rFonts w:cstheme="minorHAnsi"/>
+        </w:rPr>
+      </w:pPr>
+      <w:r>
+        <w:rPr>
+          <w:rFonts w:cstheme="minorHAnsi"/>
+        </w:rPr>
+        <w:t xml:space="preserve">Sau đó thực hiện </w:t>
+      </w:r>
+    </w:p>
+    <w:p>
+      <w:pPr>
+        <w:pStyle w:val="ListParagraph"/>
+        <w:rPr>
+          <w:rFonts w:cstheme="minorHAnsi"/>
+        </w:rPr>
+      </w:pPr>
+      <w:r>
+        <w:rPr>
+          <w:rFonts w:cstheme="minorHAnsi"/>
+        </w:rPr>
+        <w:t>Git push phongT thì nội dung mới sẽ được cập nhật lên server</w:t>
+      </w:r>
+    </w:p>
+    <w:p>
+      <w:pPr>
+        <w:pStyle w:val="ListParagraph"/>
+        <w:rPr>
+          <w:rFonts w:cstheme="minorHAnsi"/>
+        </w:rPr>
+      </w:pPr>
+      <w:r>
+        <w:rPr>
+          <w:rFonts w:cstheme="minorHAnsi"/>
+        </w:rPr>
+        <w:t>+ git push - -set-upstream phongT issue: nếu trên server branch issue chưa tồn tại thì lệnh này cũng sẽ tạo branch issue trên server</w:t>
+      </w:r>
+    </w:p>
+    <w:p>
+      <w:pPr>
+        <w:pStyle w:val="ListParagraph"/>
+        <w:numPr>
+          <w:ilvl w:val="0"/>
+          <w:numId w:val="1"/>
+        </w:numPr>
+        <w:rPr>
+          <w:rFonts w:cstheme="minorHAnsi"/>
+          <w:b/>
+          <w:bCs/>
+        </w:rPr>
+      </w:pPr>
+      <w:r>
+        <w:rPr>
+          <w:rFonts w:cstheme="minorHAnsi"/>
+          <w:b/>
+          <w:bCs/>
+        </w:rPr>
+        <w:t>Basic merge conflicts</w:t>
+      </w:r>
+    </w:p>
+    <w:p>
+      <w:pPr>
+        <w:pStyle w:val="ListParagraph"/>
+        <w:rPr>
+          <w:rFonts w:cstheme="minorHAnsi"/>
+        </w:rPr>
+      </w:pPr>
+      <w:r>
+        <w:rPr>
+          <w:rFonts w:cstheme="minorHAnsi"/>
+        </w:rPr>
+        <w:t xml:space="preserve">+ </w:t>
+      </w:r>
+      <w:r>
+        <w:rPr>
+          <w:rFonts w:cstheme="minorHAnsi"/>
+        </w:rPr>
+        <w:t>do 2 người ở 2 máy khác nhau cùng sửa 1 đoạn code, nên xảy ra conflict, cần developer merge code, vì git không biết merge thế nào, đoạn nào thêm, đoạn nào bỏ.</w:t>
+      </w:r>
+    </w:p>
+    <w:p>
+      <w:pPr>
+        <w:pStyle w:val="ListParagraph"/>
+        <w:rPr>
+          <w:rFonts w:cstheme="minorHAnsi"/>
+        </w:rPr>
+      </w:pPr>
+      <w:r>
+        <w:rPr>
+          <w:rFonts w:cstheme="minorHAnsi"/>
+        </w:rPr>
+        <w:t>+ cần thiết lập tool merge ở file config</w:t>
+      </w:r>
+    </w:p>
+    <w:p>
+      <w:pPr>
+        <w:pStyle w:val="ListParagraph"/>
+        <w:rPr>
+          <w:rFonts w:cstheme="minorHAnsi"/>
+        </w:rPr>
+      </w:pPr>
+      <w:r>
+        <w:rPr>
+          <w:rFonts w:cstheme="minorHAnsi"/>
+        </w:rPr>
+        <w:t xml:space="preserve">+ </w:t>
+      </w:r>
+      <w:r>
+        <w:rPr>
+          <w:rFonts w:cstheme="minorHAnsi"/>
+        </w:rPr>
+        <w:t>git mergetool : mở merge tool lên để merge 2 file</w:t>
       </w:r>
     </w:p>
     <w:sectPr>

</xml_diff>